<commit_message>
Versão inicial product backlog. Em lingua correcta desta Grandiosa Nação por Grãa de Deos
</commit_message>
<xml_diff>
--- a/docs/docx/product_backlog.docx
+++ b/docs/docx/product_backlog.docx
@@ -7,6 +7,8 @@
         <w:pStyle w:val="Ttulo"/>
         <w:jc w:val="center"/>
       </w:pPr>
+      <w:bookmarkStart w:id="0" w:name="_GoBack"/>
+      <w:bookmarkEnd w:id="0"/>
       <w:proofErr w:type="spellStart"/>
       <w:r>
         <w:t>Jotton</w:t>
@@ -83,13 +85,58 @@
           <w:b w:val="0"/>
           <w:i w:val="0"/>
         </w:rPr>
-        <w:t xml:space="preserve">Utilizar-se-á ASP.NET + C#, SQL Server. Far-se-á uso das seguintes ferramentas de diagramação: </w:t>
+        <w:t xml:space="preserve">Parágrafo único. </w:t>
+      </w:r>
+      <w:r>
+        <w:rPr>
+          <w:rStyle w:val="TtulodoLivro"/>
+          <w:b w:val="0"/>
+          <w:i w:val="0"/>
+        </w:rPr>
+        <w:t xml:space="preserve">Utilizar-se-á </w:t>
+      </w:r>
+      <w:r>
+        <w:rPr>
+          <w:rStyle w:val="TtulodoLivro"/>
+          <w:i w:val="0"/>
+        </w:rPr>
+        <w:t>ASP.NET + C#</w:t>
+      </w:r>
+      <w:r>
+        <w:rPr>
+          <w:rStyle w:val="TtulodoLivro"/>
+          <w:b w:val="0"/>
+          <w:i w:val="0"/>
+        </w:rPr>
+        <w:t xml:space="preserve"> e</w:t>
+      </w:r>
+      <w:r>
+        <w:rPr>
+          <w:rStyle w:val="TtulodoLivro"/>
+          <w:b w:val="0"/>
+          <w:i w:val="0"/>
+        </w:rPr>
+        <w:t xml:space="preserve"> </w:t>
+      </w:r>
+      <w:r>
+        <w:rPr>
+          <w:rStyle w:val="TtulodoLivro"/>
+          <w:i w:val="0"/>
+        </w:rPr>
+        <w:t>SQL Server</w:t>
+      </w:r>
+      <w:r>
+        <w:rPr>
+          <w:rStyle w:val="TtulodoLivro"/>
+          <w:b w:val="0"/>
+          <w:i w:val="0"/>
+        </w:rPr>
+        <w:t xml:space="preserve">. Far-se-á uso das seguintes ferramentas de diagramação: </w:t>
       </w:r>
       <w:proofErr w:type="spellStart"/>
       <w:r>
         <w:rPr>
           <w:rStyle w:val="TtulodoLivro"/>
-          <w:b w:val="0"/>
           <w:i w:val="0"/>
         </w:rPr>
         <w:t>Astah</w:t>
@@ -98,16 +145,22 @@
       <w:r>
         <w:rPr>
           <w:rStyle w:val="TtulodoLivro"/>
-          <w:b w:val="0"/>
-          <w:i w:val="0"/>
-        </w:rPr>
-        <w:t xml:space="preserve"> UML e </w:t>
+          <w:i w:val="0"/>
+        </w:rPr>
+        <w:t xml:space="preserve"> UML</w:t>
+      </w:r>
+      <w:r>
+        <w:rPr>
+          <w:rStyle w:val="TtulodoLivro"/>
+          <w:b w:val="0"/>
+          <w:i w:val="0"/>
+        </w:rPr>
+        <w:t xml:space="preserve"> e </w:t>
       </w:r>
       <w:proofErr w:type="spellStart"/>
       <w:r>
         <w:rPr>
           <w:rStyle w:val="TtulodoLivro"/>
-          <w:b w:val="0"/>
           <w:i w:val="0"/>
         </w:rPr>
         <w:t>MySql</w:t>
@@ -116,16 +169,22 @@
       <w:r>
         <w:rPr>
           <w:rStyle w:val="TtulodoLivro"/>
-          <w:b w:val="0"/>
-          <w:i w:val="0"/>
-        </w:rPr>
-        <w:t xml:space="preserve"> Workbench. Empregar-se-á no desenvolvimento do design as seguintes tecnologias: </w:t>
+          <w:i w:val="0"/>
+        </w:rPr>
+        <w:t xml:space="preserve"> Workbench</w:t>
+      </w:r>
+      <w:r>
+        <w:rPr>
+          <w:rStyle w:val="TtulodoLivro"/>
+          <w:b w:val="0"/>
+          <w:i w:val="0"/>
+        </w:rPr>
+        <w:t xml:space="preserve">. Empregar-se-á no desenvolvimento do design as seguintes tecnologias: </w:t>
       </w:r>
       <w:proofErr w:type="spellStart"/>
       <w:r>
         <w:rPr>
           <w:rStyle w:val="TtulodoLivro"/>
-          <w:b w:val="0"/>
           <w:i w:val="0"/>
         </w:rPr>
         <w:t>Bootstrap</w:t>
@@ -137,12 +196,317 @@
           <w:b w:val="0"/>
           <w:i w:val="0"/>
         </w:rPr>
-        <w:t>, Jquery.</w:t>
-      </w:r>
-      <w:bookmarkStart w:id="0" w:name="_GoBack"/>
-      <w:bookmarkEnd w:id="0"/>
+        <w:t xml:space="preserve">, </w:t>
+      </w:r>
+      <w:proofErr w:type="spellStart"/>
+      <w:r>
+        <w:rPr>
+          <w:rStyle w:val="TtulodoLivro"/>
+          <w:i w:val="0"/>
+        </w:rPr>
+        <w:t>JQ</w:t>
+      </w:r>
+      <w:r>
+        <w:rPr>
+          <w:rStyle w:val="TtulodoLivro"/>
+          <w:i w:val="0"/>
+        </w:rPr>
+        <w:t>uery</w:t>
+      </w:r>
+      <w:proofErr w:type="spellEnd"/>
+      <w:r>
+        <w:rPr>
+          <w:rStyle w:val="TtulodoLivro"/>
+          <w:b w:val="0"/>
+          <w:i w:val="0"/>
+        </w:rPr>
+        <w:t>.</w:t>
+      </w:r>
+    </w:p>
+    <w:p>
+      <w:pPr>
+        <w:rPr>
+          <w:rStyle w:val="TtulodoLivro"/>
+          <w:i w:val="0"/>
+        </w:rPr>
+      </w:pPr>
+      <w:r>
+        <w:rPr>
+          <w:rStyle w:val="TtulodoLivro"/>
+          <w:i w:val="0"/>
+        </w:rPr>
+        <w:t>2. DAS FUNCIONALIDADES DO SISTEMA</w:t>
+      </w:r>
+    </w:p>
+    <w:p>
+      <w:pPr>
+        <w:rPr>
+          <w:rStyle w:val="TtulodoLivro"/>
+          <w:b w:val="0"/>
+          <w:i w:val="0"/>
+        </w:rPr>
+      </w:pPr>
+      <w:r>
+        <w:rPr>
+          <w:rStyle w:val="TtulodoLivro"/>
+          <w:b w:val="0"/>
+          <w:i w:val="0"/>
+        </w:rPr>
+        <w:t>Desenvolver-se-á as seguintes funcionalidades:</w:t>
+      </w:r>
+    </w:p>
+    <w:p>
+      <w:pPr>
+        <w:pStyle w:val="PargrafodaLista"/>
+        <w:numPr>
+          <w:ilvl w:val="0"/>
+          <w:numId w:val="3"/>
+        </w:numPr>
+        <w:rPr>
+          <w:rStyle w:val="TtulodoLivro"/>
+          <w:b w:val="0"/>
+          <w:i w:val="0"/>
+        </w:rPr>
+      </w:pPr>
+      <w:r>
+        <w:rPr>
+          <w:rStyle w:val="TtulodoLivro"/>
+          <w:b w:val="0"/>
+          <w:i w:val="0"/>
+        </w:rPr>
+        <w:t>CRUD Clientes</w:t>
+      </w:r>
+    </w:p>
+    <w:p>
+      <w:pPr>
+        <w:pStyle w:val="PargrafodaLista"/>
+        <w:numPr>
+          <w:ilvl w:val="0"/>
+          <w:numId w:val="3"/>
+        </w:numPr>
+        <w:rPr>
+          <w:rStyle w:val="TtulodoLivro"/>
+          <w:b w:val="0"/>
+          <w:i w:val="0"/>
+        </w:rPr>
+      </w:pPr>
+      <w:r>
+        <w:rPr>
+          <w:rStyle w:val="TtulodoLivro"/>
+          <w:b w:val="0"/>
+          <w:i w:val="0"/>
+        </w:rPr>
+        <w:t>CRUD Funcionários</w:t>
+      </w:r>
+    </w:p>
+    <w:p>
+      <w:pPr>
+        <w:pStyle w:val="PargrafodaLista"/>
+        <w:numPr>
+          <w:ilvl w:val="0"/>
+          <w:numId w:val="3"/>
+        </w:numPr>
+        <w:rPr>
+          <w:rStyle w:val="TtulodoLivro"/>
+          <w:b w:val="0"/>
+          <w:i w:val="0"/>
+        </w:rPr>
+      </w:pPr>
+      <w:r>
+        <w:rPr>
+          <w:rStyle w:val="TtulodoLivro"/>
+          <w:b w:val="0"/>
+          <w:i w:val="0"/>
+        </w:rPr>
+        <w:t>CRUD Pagamentos</w:t>
+      </w:r>
+    </w:p>
+    <w:p>
+      <w:pPr>
+        <w:pStyle w:val="PargrafodaLista"/>
+        <w:numPr>
+          <w:ilvl w:val="0"/>
+          <w:numId w:val="3"/>
+        </w:numPr>
+        <w:rPr>
+          <w:rStyle w:val="TtulodoLivro"/>
+          <w:b w:val="0"/>
+          <w:i w:val="0"/>
+        </w:rPr>
+      </w:pPr>
+      <w:r>
+        <w:rPr>
+          <w:rStyle w:val="TtulodoLivro"/>
+          <w:b w:val="0"/>
+          <w:i w:val="0"/>
+        </w:rPr>
+        <w:t>CRUD Fornecedores</w:t>
+      </w:r>
+    </w:p>
+    <w:p>
+      <w:pPr>
+        <w:pStyle w:val="PargrafodaLista"/>
+        <w:numPr>
+          <w:ilvl w:val="0"/>
+          <w:numId w:val="3"/>
+        </w:numPr>
+        <w:rPr>
+          <w:rStyle w:val="TtulodoLivro"/>
+          <w:b w:val="0"/>
+          <w:i w:val="0"/>
+        </w:rPr>
+      </w:pPr>
+      <w:r>
+        <w:rPr>
+          <w:rStyle w:val="TtulodoLivro"/>
+          <w:b w:val="0"/>
+          <w:i w:val="0"/>
+        </w:rPr>
+        <w:t>CRUD Compras</w:t>
+      </w:r>
+    </w:p>
+    <w:p>
+      <w:pPr>
+        <w:pStyle w:val="PargrafodaLista"/>
+        <w:numPr>
+          <w:ilvl w:val="0"/>
+          <w:numId w:val="3"/>
+        </w:numPr>
+        <w:rPr>
+          <w:rStyle w:val="TtulodoLivro"/>
+          <w:b w:val="0"/>
+          <w:i w:val="0"/>
+        </w:rPr>
+      </w:pPr>
+      <w:r>
+        <w:rPr>
+          <w:rStyle w:val="TtulodoLivro"/>
+          <w:b w:val="0"/>
+          <w:i w:val="0"/>
+        </w:rPr>
+        <w:t>CRUD Vendas</w:t>
+      </w:r>
+    </w:p>
+    <w:p>
+      <w:pPr>
+        <w:pStyle w:val="PargrafodaLista"/>
+        <w:numPr>
+          <w:ilvl w:val="0"/>
+          <w:numId w:val="3"/>
+        </w:numPr>
+        <w:rPr>
+          <w:rStyle w:val="TtulodoLivro"/>
+          <w:b w:val="0"/>
+          <w:i w:val="0"/>
+        </w:rPr>
+      </w:pPr>
+      <w:r>
+        <w:rPr>
+          <w:rStyle w:val="TtulodoLivro"/>
+          <w:b w:val="0"/>
+          <w:i w:val="0"/>
+        </w:rPr>
+        <w:t>CRUD Produtos</w:t>
+      </w:r>
+    </w:p>
+    <w:p>
+      <w:pPr>
+        <w:pStyle w:val="PargrafodaLista"/>
+        <w:numPr>
+          <w:ilvl w:val="0"/>
+          <w:numId w:val="3"/>
+        </w:numPr>
+        <w:rPr>
+          <w:rStyle w:val="TtulodoLivro"/>
+          <w:b w:val="0"/>
+          <w:i w:val="0"/>
+        </w:rPr>
+      </w:pPr>
+      <w:r>
+        <w:rPr>
+          <w:rStyle w:val="TtulodoLivro"/>
+          <w:b w:val="0"/>
+          <w:i w:val="0"/>
+        </w:rPr>
+        <w:t>Gerador de relatório de vendas</w:t>
+      </w:r>
+    </w:p>
+    <w:p>
+      <w:pPr>
+        <w:pStyle w:val="PargrafodaLista"/>
+        <w:numPr>
+          <w:ilvl w:val="0"/>
+          <w:numId w:val="3"/>
+        </w:numPr>
+        <w:rPr>
+          <w:rStyle w:val="TtulodoLivro"/>
+          <w:b w:val="0"/>
+          <w:i w:val="0"/>
+        </w:rPr>
+      </w:pPr>
+      <w:r>
+        <w:rPr>
+          <w:rStyle w:val="TtulodoLivro"/>
+          <w:b w:val="0"/>
+          <w:i w:val="0"/>
+        </w:rPr>
+        <w:t>Gerador de relatório de compras</w:t>
+      </w:r>
+    </w:p>
+    <w:p>
+      <w:pPr>
+        <w:rPr>
+          <w:rStyle w:val="TtulodoLivro"/>
+          <w:i w:val="0"/>
+        </w:rPr>
+      </w:pPr>
+      <w:r>
+        <w:rPr>
+          <w:rStyle w:val="TtulodoLivro"/>
+          <w:i w:val="0"/>
+        </w:rPr>
+        <w:t>3. DA SPRINT PRIMEIRA</w:t>
+      </w:r>
+    </w:p>
+    <w:p>
+      <w:pPr>
+        <w:rPr>
+          <w:rStyle w:val="TtulodoLivro"/>
+          <w:b w:val="0"/>
+          <w:i w:val="0"/>
+        </w:rPr>
+      </w:pPr>
+      <w:r>
+        <w:rPr>
+          <w:rStyle w:val="TtulodoLivro"/>
+          <w:b w:val="0"/>
+          <w:i w:val="0"/>
+        </w:rPr>
+        <w:t xml:space="preserve">Na Sprint primeira, far-se-á cumprir o desenvolvimento das funcionalidades </w:t>
+      </w:r>
+      <w:r>
+        <w:rPr>
+          <w:rStyle w:val="TtulodoLivro"/>
+          <w:b w:val="0"/>
+          <w:i w:val="0"/>
+        </w:rPr>
+        <w:t xml:space="preserve">I e II do </w:t>
+      </w:r>
+      <w:r>
+        <w:rPr>
+          <w:rStyle w:val="TtulodoLivro"/>
+          <w:b w:val="0"/>
+        </w:rPr>
+        <w:t>caput</w:t>
+      </w:r>
     </w:p>
     <w:sectPr>
+      <w:headerReference w:type="even" r:id="rId7"/>
+      <w:headerReference w:type="default" r:id="rId8"/>
+      <w:footerReference w:type="even" r:id="rId9"/>
+      <w:footerReference w:type="default" r:id="rId10"/>
+      <w:headerReference w:type="first" r:id="rId11"/>
+      <w:footerReference w:type="first" r:id="rId12"/>
       <w:pgSz w:w="11906" w:h="16838"/>
       <w:pgMar w:top="1417" w:right="1701" w:bottom="1417" w:left="1701" w:header="708" w:footer="708" w:gutter="0"/>
       <w:cols w:space="708"/>
@@ -152,6 +516,206 @@
 </w:document>
 </file>
 
+<file path=word/endnotes.xml><?xml version="1.0" encoding="utf-8"?>
+<w:endnotes xmlns:wpc="http://schemas.microsoft.com/office/word/2010/wordprocessingCanvas" xmlns:cx="http://schemas.microsoft.com/office/drawing/2014/chartex" xmlns:cx1="http://schemas.microsoft.com/office/drawing/2015/9/8/chartex" xmlns:mc="http://schemas.openxmlformats.org/markup-compatibility/2006" xmlns:o="urn:schemas-microsoft-com:office:office" xmlns:r="http://schemas.openxmlformats.org/officeDocument/2006/relationships" xmlns:m="http://schemas.openxmlformats.org/officeDocument/2006/math" xmlns:v="urn:schemas-microsoft-com:vml" xmlns:wp14="http://schemas.microsoft.com/office/word/2010/wordprocessingDrawing" xmlns:wp="http://schemas.openxmlformats.org/drawingml/2006/wordprocessingDrawing" xmlns:w10="urn:schemas-microsoft-com:office:word" xmlns:w="http://schemas.openxmlformats.org/wordprocessingml/2006/main" xmlns:w14="http://schemas.microsoft.com/office/word/2010/wordml" xmlns:w15="http://schemas.microsoft.com/office/word/2012/wordml" xmlns:w16se="http://schemas.microsoft.com/office/word/2015/wordml/symex" xmlns:wpg="http://schemas.microsoft.com/office/word/2010/wordprocessingGroup" xmlns:wpi="http://schemas.microsoft.com/office/word/2010/wordprocessingInk" xmlns:wne="http://schemas.microsoft.com/office/word/2006/wordml" xmlns:wps="http://schemas.microsoft.com/office/word/2010/wordprocessingShape" mc:Ignorable="w14 w15 w16se wp14">
+  <w:endnote w:type="separator" w:id="-1">
+    <w:p>
+      <w:pPr>
+        <w:spacing w:after="0" w:line="240" w:lineRule="auto"/>
+      </w:pPr>
+      <w:r>
+        <w:separator/>
+      </w:r>
+    </w:p>
+  </w:endnote>
+  <w:endnote w:type="continuationSeparator" w:id="0">
+    <w:p>
+      <w:pPr>
+        <w:spacing w:after="0" w:line="240" w:lineRule="auto"/>
+      </w:pPr>
+      <w:r>
+        <w:continuationSeparator/>
+      </w:r>
+    </w:p>
+  </w:endnote>
+</w:endnotes>
+</file>
+
+<file path=word/footer1.xml><?xml version="1.0" encoding="utf-8"?>
+<w:ftr xmlns:wpc="http://schemas.microsoft.com/office/word/2010/wordprocessingCanvas" xmlns:cx="http://schemas.microsoft.com/office/drawing/2014/chartex" xmlns:cx1="http://schemas.microsoft.com/office/drawing/2015/9/8/chartex" xmlns:mc="http://schemas.openxmlformats.org/markup-compatibility/2006" xmlns:o="urn:schemas-microsoft-com:office:office" xmlns:r="http://schemas.openxmlformats.org/officeDocument/2006/relationships" xmlns:m="http://schemas.openxmlformats.org/officeDocument/2006/math" xmlns:v="urn:schemas-microsoft-com:vml" xmlns:wp14="http://schemas.microsoft.com/office/word/2010/wordprocessingDrawing" xmlns:wp="http://schemas.openxmlformats.org/drawingml/2006/wordprocessingDrawing" xmlns:w10="urn:schemas-microsoft-com:office:word" xmlns:w="http://schemas.openxmlformats.org/wordprocessingml/2006/main" xmlns:w14="http://schemas.microsoft.com/office/word/2010/wordml" xmlns:w15="http://schemas.microsoft.com/office/word/2012/wordml" xmlns:w16se="http://schemas.microsoft.com/office/word/2015/wordml/symex" xmlns:wpg="http://schemas.microsoft.com/office/word/2010/wordprocessingGroup" xmlns:wpi="http://schemas.microsoft.com/office/word/2010/wordprocessingInk" xmlns:wne="http://schemas.microsoft.com/office/word/2006/wordml" xmlns:wps="http://schemas.microsoft.com/office/word/2010/wordprocessingShape" mc:Ignorable="w14 w15 w16se wp14">
+  <w:p>
+    <w:pPr>
+      <w:pStyle w:val="Rodap"/>
+    </w:pPr>
+  </w:p>
+</w:ftr>
+</file>
+
+<file path=word/footer2.xml><?xml version="1.0" encoding="utf-8"?>
+<w:ftr xmlns:wpc="http://schemas.microsoft.com/office/word/2010/wordprocessingCanvas" xmlns:cx="http://schemas.microsoft.com/office/drawing/2014/chartex" xmlns:cx1="http://schemas.microsoft.com/office/drawing/2015/9/8/chartex" xmlns:mc="http://schemas.openxmlformats.org/markup-compatibility/2006" xmlns:o="urn:schemas-microsoft-com:office:office" xmlns:r="http://schemas.openxmlformats.org/officeDocument/2006/relationships" xmlns:m="http://schemas.openxmlformats.org/officeDocument/2006/math" xmlns:v="urn:schemas-microsoft-com:vml" xmlns:wp14="http://schemas.microsoft.com/office/word/2010/wordprocessingDrawing" xmlns:wp="http://schemas.openxmlformats.org/drawingml/2006/wordprocessingDrawing" xmlns:w10="urn:schemas-microsoft-com:office:word" xmlns:w="http://schemas.openxmlformats.org/wordprocessingml/2006/main" xmlns:w14="http://schemas.microsoft.com/office/word/2010/wordml" xmlns:w15="http://schemas.microsoft.com/office/word/2012/wordml" xmlns:w16se="http://schemas.microsoft.com/office/word/2015/wordml/symex" xmlns:wpg="http://schemas.microsoft.com/office/word/2010/wordprocessingGroup" xmlns:wpi="http://schemas.microsoft.com/office/word/2010/wordprocessingInk" xmlns:wne="http://schemas.microsoft.com/office/word/2006/wordml" xmlns:wps="http://schemas.microsoft.com/office/word/2010/wordprocessingShape" mc:Ignorable="w14 w15 w16se wp14">
+  <w:p>
+    <w:pPr>
+      <w:pStyle w:val="Rodap"/>
+    </w:pPr>
+  </w:p>
+</w:ftr>
+</file>
+
+<file path=word/footer3.xml><?xml version="1.0" encoding="utf-8"?>
+<w:ftr xmlns:wpc="http://schemas.microsoft.com/office/word/2010/wordprocessingCanvas" xmlns:cx="http://schemas.microsoft.com/office/drawing/2014/chartex" xmlns:cx1="http://schemas.microsoft.com/office/drawing/2015/9/8/chartex" xmlns:mc="http://schemas.openxmlformats.org/markup-compatibility/2006" xmlns:o="urn:schemas-microsoft-com:office:office" xmlns:r="http://schemas.openxmlformats.org/officeDocument/2006/relationships" xmlns:m="http://schemas.openxmlformats.org/officeDocument/2006/math" xmlns:v="urn:schemas-microsoft-com:vml" xmlns:wp14="http://schemas.microsoft.com/office/word/2010/wordprocessingDrawing" xmlns:wp="http://schemas.openxmlformats.org/drawingml/2006/wordprocessingDrawing" xmlns:w10="urn:schemas-microsoft-com:office:word" xmlns:w="http://schemas.openxmlformats.org/wordprocessingml/2006/main" xmlns:w14="http://schemas.microsoft.com/office/word/2010/wordml" xmlns:w15="http://schemas.microsoft.com/office/word/2012/wordml" xmlns:w16se="http://schemas.microsoft.com/office/word/2015/wordml/symex" xmlns:wpg="http://schemas.microsoft.com/office/word/2010/wordprocessingGroup" xmlns:wpi="http://schemas.microsoft.com/office/word/2010/wordprocessingInk" xmlns:wne="http://schemas.microsoft.com/office/word/2006/wordml" xmlns:wps="http://schemas.microsoft.com/office/word/2010/wordprocessingShape" mc:Ignorable="w14 w15 w16se wp14">
+  <w:p>
+    <w:pPr>
+      <w:pStyle w:val="Rodap"/>
+    </w:pPr>
+  </w:p>
+</w:ftr>
+</file>
+
+<file path=word/footnotes.xml><?xml version="1.0" encoding="utf-8"?>
+<w:footnotes xmlns:wpc="http://schemas.microsoft.com/office/word/2010/wordprocessingCanvas" xmlns:cx="http://schemas.microsoft.com/office/drawing/2014/chartex" xmlns:cx1="http://schemas.microsoft.com/office/drawing/2015/9/8/chartex" xmlns:mc="http://schemas.openxmlformats.org/markup-compatibility/2006" xmlns:o="urn:schemas-microsoft-com:office:office" xmlns:r="http://schemas.openxmlformats.org/officeDocument/2006/relationships" xmlns:m="http://schemas.openxmlformats.org/officeDocument/2006/math" xmlns:v="urn:schemas-microsoft-com:vml" xmlns:wp14="http://schemas.microsoft.com/office/word/2010/wordprocessingDrawing" xmlns:wp="http://schemas.openxmlformats.org/drawingml/2006/wordprocessingDrawing" xmlns:w10="urn:schemas-microsoft-com:office:word" xmlns:w="http://schemas.openxmlformats.org/wordprocessingml/2006/main" xmlns:w14="http://schemas.microsoft.com/office/word/2010/wordml" xmlns:w15="http://schemas.microsoft.com/office/word/2012/wordml" xmlns:w16se="http://schemas.microsoft.com/office/word/2015/wordml/symex" xmlns:wpg="http://schemas.microsoft.com/office/word/2010/wordprocessingGroup" xmlns:wpi="http://schemas.microsoft.com/office/word/2010/wordprocessingInk" xmlns:wne="http://schemas.microsoft.com/office/word/2006/wordml" xmlns:wps="http://schemas.microsoft.com/office/word/2010/wordprocessingShape" mc:Ignorable="w14 w15 w16se wp14">
+  <w:footnote w:type="separator" w:id="-1">
+    <w:p>
+      <w:pPr>
+        <w:spacing w:after="0" w:line="240" w:lineRule="auto"/>
+      </w:pPr>
+      <w:r>
+        <w:separator/>
+      </w:r>
+    </w:p>
+  </w:footnote>
+  <w:footnote w:type="continuationSeparator" w:id="0">
+    <w:p>
+      <w:pPr>
+        <w:spacing w:after="0" w:line="240" w:lineRule="auto"/>
+      </w:pPr>
+      <w:r>
+        <w:continuationSeparator/>
+      </w:r>
+    </w:p>
+  </w:footnote>
+</w:footnotes>
+</file>
+
+<file path=word/header1.xml><?xml version="1.0" encoding="utf-8"?>
+<w:hdr xmlns:wpc="http://schemas.microsoft.com/office/word/2010/wordprocessingCanvas" xmlns:cx="http://schemas.microsoft.com/office/drawing/2014/chartex" xmlns:cx1="http://schemas.microsoft.com/office/drawing/2015/9/8/chartex" xmlns:mc="http://schemas.openxmlformats.org/markup-compatibility/2006" xmlns:o="urn:schemas-microsoft-com:office:office" xmlns:r="http://schemas.openxmlformats.org/officeDocument/2006/relationships" xmlns:m="http://schemas.openxmlformats.org/officeDocument/2006/math" xmlns:v="urn:schemas-microsoft-com:vml" xmlns:wp14="http://schemas.microsoft.com/office/word/2010/wordprocessingDrawing" xmlns:wp="http://schemas.openxmlformats.org/drawingml/2006/wordprocessingDrawing" xmlns:w10="urn:schemas-microsoft-com:office:word" xmlns:w="http://schemas.openxmlformats.org/wordprocessingml/2006/main" xmlns:w14="http://schemas.microsoft.com/office/word/2010/wordml" xmlns:w15="http://schemas.microsoft.com/office/word/2012/wordml" xmlns:w16se="http://schemas.microsoft.com/office/word/2015/wordml/symex" xmlns:wpg="http://schemas.microsoft.com/office/word/2010/wordprocessingGroup" xmlns:wpi="http://schemas.microsoft.com/office/word/2010/wordprocessingInk" xmlns:wne="http://schemas.microsoft.com/office/word/2006/wordml" xmlns:wps="http://schemas.microsoft.com/office/word/2010/wordprocessingShape" mc:Ignorable="w14 w15 w16se wp14">
+  <w:p>
+    <w:pPr>
+      <w:pStyle w:val="Cabealho"/>
+    </w:pPr>
+    <w:r>
+      <w:rPr>
+        <w:noProof/>
+        <w:lang w:eastAsia="pt-BR"/>
+      </w:rPr>
+      <w:pict>
+        <v:shapetype id="_x0000_t75" coordsize="21600,21600" o:spt="75" o:preferrelative="t" path="m@4@5l@4@11@9@11@9@5xe" filled="f" stroked="f">
+          <v:stroke joinstyle="miter"/>
+          <v:formulas>
+            <v:f eqn="if lineDrawn pixelLineWidth 0"/>
+            <v:f eqn="sum @0 1 0"/>
+            <v:f eqn="sum 0 0 @1"/>
+            <v:f eqn="prod @2 1 2"/>
+            <v:f eqn="prod @3 21600 pixelWidth"/>
+            <v:f eqn="prod @3 21600 pixelHeight"/>
+            <v:f eqn="sum @0 0 1"/>
+            <v:f eqn="prod @6 1 2"/>
+            <v:f eqn="prod @7 21600 pixelWidth"/>
+            <v:f eqn="sum @8 21600 0"/>
+            <v:f eqn="prod @7 21600 pixelHeight"/>
+            <v:f eqn="sum @10 21600 0"/>
+          </v:formulas>
+          <v:path o:extrusionok="f" gradientshapeok="t" o:connecttype="rect"/>
+          <o:lock v:ext="edit" aspectratio="t"/>
+        </v:shapetype>
+        <v:shape id="WordPictureWatermark1382376" o:spid="_x0000_s2051" type="#_x0000_t75" style="position:absolute;margin-left:0;margin-top:0;width:425pt;height:429.6pt;z-index:-251657216;mso-position-horizontal:center;mso-position-horizontal-relative:margin;mso-position-vertical:center;mso-position-vertical-relative:margin" o:allowincell="f">
+          <v:imagedata r:id="rId1" o:title="Brastra" gain="19661f" blacklevel="22938f"/>
+        </v:shape>
+      </w:pict>
+    </w:r>
+  </w:p>
+</w:hdr>
+</file>
+
+<file path=word/header2.xml><?xml version="1.0" encoding="utf-8"?>
+<w:hdr xmlns:wpc="http://schemas.microsoft.com/office/word/2010/wordprocessingCanvas" xmlns:cx="http://schemas.microsoft.com/office/drawing/2014/chartex" xmlns:cx1="http://schemas.microsoft.com/office/drawing/2015/9/8/chartex" xmlns:mc="http://schemas.openxmlformats.org/markup-compatibility/2006" xmlns:o="urn:schemas-microsoft-com:office:office" xmlns:r="http://schemas.openxmlformats.org/officeDocument/2006/relationships" xmlns:m="http://schemas.openxmlformats.org/officeDocument/2006/math" xmlns:v="urn:schemas-microsoft-com:vml" xmlns:wp14="http://schemas.microsoft.com/office/word/2010/wordprocessingDrawing" xmlns:wp="http://schemas.openxmlformats.org/drawingml/2006/wordprocessingDrawing" xmlns:w10="urn:schemas-microsoft-com:office:word" xmlns:w="http://schemas.openxmlformats.org/wordprocessingml/2006/main" xmlns:w14="http://schemas.microsoft.com/office/word/2010/wordml" xmlns:w15="http://schemas.microsoft.com/office/word/2012/wordml" xmlns:w16se="http://schemas.microsoft.com/office/word/2015/wordml/symex" xmlns:wpg="http://schemas.microsoft.com/office/word/2010/wordprocessingGroup" xmlns:wpi="http://schemas.microsoft.com/office/word/2010/wordprocessingInk" xmlns:wne="http://schemas.microsoft.com/office/word/2006/wordml" xmlns:wps="http://schemas.microsoft.com/office/word/2010/wordprocessingShape" mc:Ignorable="w14 w15 w16se wp14">
+  <w:p>
+    <w:pPr>
+      <w:pStyle w:val="Cabealho"/>
+    </w:pPr>
+    <w:r>
+      <w:rPr>
+        <w:noProof/>
+        <w:lang w:eastAsia="pt-BR"/>
+      </w:rPr>
+      <w:pict>
+        <v:shapetype id="_x0000_t75" coordsize="21600,21600" o:spt="75" o:preferrelative="t" path="m@4@5l@4@11@9@11@9@5xe" filled="f" stroked="f">
+          <v:stroke joinstyle="miter"/>
+          <v:formulas>
+            <v:f eqn="if lineDrawn pixelLineWidth 0"/>
+            <v:f eqn="sum @0 1 0"/>
+            <v:f eqn="sum 0 0 @1"/>
+            <v:f eqn="prod @2 1 2"/>
+            <v:f eqn="prod @3 21600 pixelWidth"/>
+            <v:f eqn="prod @3 21600 pixelHeight"/>
+            <v:f eqn="sum @0 0 1"/>
+            <v:f eqn="prod @6 1 2"/>
+            <v:f eqn="prod @7 21600 pixelWidth"/>
+            <v:f eqn="sum @8 21600 0"/>
+            <v:f eqn="prod @7 21600 pixelHeight"/>
+            <v:f eqn="sum @10 21600 0"/>
+          </v:formulas>
+          <v:path o:extrusionok="f" gradientshapeok="t" o:connecttype="rect"/>
+          <o:lock v:ext="edit" aspectratio="t"/>
+        </v:shapetype>
+        <v:shape id="WordPictureWatermark1382377" o:spid="_x0000_s2052" type="#_x0000_t75" style="position:absolute;margin-left:0;margin-top:0;width:425pt;height:429.6pt;z-index:-251656192;mso-position-horizontal:center;mso-position-horizontal-relative:margin;mso-position-vertical:center;mso-position-vertical-relative:margin" o:allowincell="f">
+          <v:imagedata r:id="rId1" o:title="Brastra" gain="19661f" blacklevel="22938f"/>
+        </v:shape>
+      </w:pict>
+    </w:r>
+  </w:p>
+</w:hdr>
+</file>
+
+<file path=word/header3.xml><?xml version="1.0" encoding="utf-8"?>
+<w:hdr xmlns:wpc="http://schemas.microsoft.com/office/word/2010/wordprocessingCanvas" xmlns:cx="http://schemas.microsoft.com/office/drawing/2014/chartex" xmlns:cx1="http://schemas.microsoft.com/office/drawing/2015/9/8/chartex" xmlns:mc="http://schemas.openxmlformats.org/markup-compatibility/2006" xmlns:o="urn:schemas-microsoft-com:office:office" xmlns:r="http://schemas.openxmlformats.org/officeDocument/2006/relationships" xmlns:m="http://schemas.openxmlformats.org/officeDocument/2006/math" xmlns:v="urn:schemas-microsoft-com:vml" xmlns:wp14="http://schemas.microsoft.com/office/word/2010/wordprocessingDrawing" xmlns:wp="http://schemas.openxmlformats.org/drawingml/2006/wordprocessingDrawing" xmlns:w10="urn:schemas-microsoft-com:office:word" xmlns:w="http://schemas.openxmlformats.org/wordprocessingml/2006/main" xmlns:w14="http://schemas.microsoft.com/office/word/2010/wordml" xmlns:w15="http://schemas.microsoft.com/office/word/2012/wordml" xmlns:w16se="http://schemas.microsoft.com/office/word/2015/wordml/symex" xmlns:wpg="http://schemas.microsoft.com/office/word/2010/wordprocessingGroup" xmlns:wpi="http://schemas.microsoft.com/office/word/2010/wordprocessingInk" xmlns:wne="http://schemas.microsoft.com/office/word/2006/wordml" xmlns:wps="http://schemas.microsoft.com/office/word/2010/wordprocessingShape" mc:Ignorable="w14 w15 w16se wp14">
+  <w:p>
+    <w:pPr>
+      <w:pStyle w:val="Cabealho"/>
+    </w:pPr>
+    <w:r>
+      <w:rPr>
+        <w:noProof/>
+        <w:lang w:eastAsia="pt-BR"/>
+      </w:rPr>
+      <w:pict>
+        <v:shapetype id="_x0000_t75" coordsize="21600,21600" o:spt="75" o:preferrelative="t" path="m@4@5l@4@11@9@11@9@5xe" filled="f" stroked="f">
+          <v:stroke joinstyle="miter"/>
+          <v:formulas>
+            <v:f eqn="if lineDrawn pixelLineWidth 0"/>
+            <v:f eqn="sum @0 1 0"/>
+            <v:f eqn="sum 0 0 @1"/>
+            <v:f eqn="prod @2 1 2"/>
+            <v:f eqn="prod @3 21600 pixelWidth"/>
+            <v:f eqn="prod @3 21600 pixelHeight"/>
+            <v:f eqn="sum @0 0 1"/>
+            <v:f eqn="prod @6 1 2"/>
+            <v:f eqn="prod @7 21600 pixelWidth"/>
+            <v:f eqn="sum @8 21600 0"/>
+            <v:f eqn="prod @7 21600 pixelHeight"/>
+            <v:f eqn="sum @10 21600 0"/>
+          </v:formulas>
+          <v:path o:extrusionok="f" gradientshapeok="t" o:connecttype="rect"/>
+          <o:lock v:ext="edit" aspectratio="t"/>
+        </v:shapetype>
+        <v:shape id="WordPictureWatermark1382375" o:spid="_x0000_s2050" type="#_x0000_t75" style="position:absolute;margin-left:0;margin-top:0;width:425pt;height:429.6pt;z-index:-251658240;mso-position-horizontal:center;mso-position-horizontal-relative:margin;mso-position-vertical:center;mso-position-vertical-relative:margin" o:allowincell="f">
+          <v:imagedata r:id="rId1" o:title="Brastra" gain="19661f" blacklevel="22938f"/>
+        </v:shape>
+      </w:pict>
+    </w:r>
+  </w:p>
+</w:hdr>
+</file>
+
 <file path=word/numbering.xml><?xml version="1.0" encoding="utf-8"?>
 <w:numbering xmlns:wpc="http://schemas.microsoft.com/office/word/2010/wordprocessingCanvas" xmlns:cx="http://schemas.microsoft.com/office/drawing/2014/chartex" xmlns:cx1="http://schemas.microsoft.com/office/drawing/2015/9/8/chartex" xmlns:mc="http://schemas.openxmlformats.org/markup-compatibility/2006" xmlns:o="urn:schemas-microsoft-com:office:office" xmlns:r="http://schemas.openxmlformats.org/officeDocument/2006/relationships" xmlns:m="http://schemas.openxmlformats.org/officeDocument/2006/math" xmlns:v="urn:schemas-microsoft-com:vml" xmlns:wp14="http://schemas.microsoft.com/office/word/2010/wordprocessingDrawing" xmlns:wp="http://schemas.openxmlformats.org/drawingml/2006/wordprocessingDrawing" xmlns:w10="urn:schemas-microsoft-com:office:word" xmlns:w="http://schemas.openxmlformats.org/wordprocessingml/2006/main" xmlns:w14="http://schemas.microsoft.com/office/word/2010/wordml" xmlns:w15="http://schemas.microsoft.com/office/word/2012/wordml" xmlns:w16se="http://schemas.microsoft.com/office/word/2015/wordml/symex" xmlns:wpg="http://schemas.microsoft.com/office/word/2010/wordprocessingGroup" xmlns:wpi="http://schemas.microsoft.com/office/word/2010/wordprocessingInk" xmlns:wne="http://schemas.microsoft.com/office/word/2006/wordml" xmlns:wps="http://schemas.microsoft.com/office/word/2010/wordprocessingShape" mc:Ignorable="w14 w15 w16se wp14">
   <w:abstractNum w:abstractNumId="0" w15:restartNumberingAfterBreak="0">
@@ -244,6 +808,92 @@
     </w:lvl>
   </w:abstractNum>
   <w:abstractNum w:abstractNumId="1" w15:restartNumberingAfterBreak="0">
+    <w:nsid w:val="216677B8"/>
+    <w:multiLevelType w:val="hybridMultilevel"/>
+    <w:tmpl w:val="2C5C24D6"/>
+    <w:lvl w:ilvl="0" w:tplc="04160013">
+      <w:start w:val="1"/>
+      <w:numFmt w:val="upperRoman"/>
+      <w:lvlText w:val="%1."/>
+      <w:lvlJc w:val="right"/>
+      <w:pPr>
+        <w:ind w:left="720" w:hanging="360"/>
+      </w:pPr>
+    </w:lvl>
+    <w:lvl w:ilvl="1" w:tplc="04160019">
+      <w:start w:val="1"/>
+      <w:numFmt w:val="lowerLetter"/>
+      <w:lvlText w:val="%2."/>
+      <w:lvlJc w:val="left"/>
+      <w:pPr>
+        <w:ind w:left="1440" w:hanging="360"/>
+      </w:pPr>
+    </w:lvl>
+    <w:lvl w:ilvl="2" w:tplc="0416001B" w:tentative="1">
+      <w:start w:val="1"/>
+      <w:numFmt w:val="lowerRoman"/>
+      <w:lvlText w:val="%3."/>
+      <w:lvlJc w:val="right"/>
+      <w:pPr>
+        <w:ind w:left="2160" w:hanging="180"/>
+      </w:pPr>
+    </w:lvl>
+    <w:lvl w:ilvl="3" w:tplc="0416000F" w:tentative="1">
+      <w:start w:val="1"/>
+      <w:numFmt w:val="decimal"/>
+      <w:lvlText w:val="%4."/>
+      <w:lvlJc w:val="left"/>
+      <w:pPr>
+        <w:ind w:left="2880" w:hanging="360"/>
+      </w:pPr>
+    </w:lvl>
+    <w:lvl w:ilvl="4" w:tplc="04160019" w:tentative="1">
+      <w:start w:val="1"/>
+      <w:numFmt w:val="lowerLetter"/>
+      <w:lvlText w:val="%5."/>
+      <w:lvlJc w:val="left"/>
+      <w:pPr>
+        <w:ind w:left="3600" w:hanging="360"/>
+      </w:pPr>
+    </w:lvl>
+    <w:lvl w:ilvl="5" w:tplc="0416001B" w:tentative="1">
+      <w:start w:val="1"/>
+      <w:numFmt w:val="lowerRoman"/>
+      <w:lvlText w:val="%6."/>
+      <w:lvlJc w:val="right"/>
+      <w:pPr>
+        <w:ind w:left="4320" w:hanging="180"/>
+      </w:pPr>
+    </w:lvl>
+    <w:lvl w:ilvl="6" w:tplc="0416000F" w:tentative="1">
+      <w:start w:val="1"/>
+      <w:numFmt w:val="decimal"/>
+      <w:lvlText w:val="%7."/>
+      <w:lvlJc w:val="left"/>
+      <w:pPr>
+        <w:ind w:left="5040" w:hanging="360"/>
+      </w:pPr>
+    </w:lvl>
+    <w:lvl w:ilvl="7" w:tplc="04160019" w:tentative="1">
+      <w:start w:val="1"/>
+      <w:numFmt w:val="lowerLetter"/>
+      <w:lvlText w:val="%8."/>
+      <w:lvlJc w:val="left"/>
+      <w:pPr>
+        <w:ind w:left="5760" w:hanging="360"/>
+      </w:pPr>
+    </w:lvl>
+    <w:lvl w:ilvl="8" w:tplc="0416001B" w:tentative="1">
+      <w:start w:val="1"/>
+      <w:numFmt w:val="lowerRoman"/>
+      <w:lvlText w:val="%9."/>
+      <w:lvlJc w:val="right"/>
+      <w:pPr>
+        <w:ind w:left="6480" w:hanging="180"/>
+      </w:pPr>
+    </w:lvl>
+  </w:abstractNum>
+  <w:abstractNum w:abstractNumId="2" w15:restartNumberingAfterBreak="0">
     <w:nsid w:val="48FF28F2"/>
     <w:multiLevelType w:val="hybridMultilevel"/>
     <w:tmpl w:val="7C880BCE"/>
@@ -333,10 +983,13 @@
     </w:lvl>
   </w:abstractNum>
   <w:num w:numId="1">
-    <w:abstractNumId w:val="1"/>
+    <w:abstractNumId w:val="2"/>
   </w:num>
   <w:num w:numId="2">
     <w:abstractNumId w:val="0"/>
+  </w:num>
+  <w:num w:numId="3">
+    <w:abstractNumId w:val="1"/>
   </w:num>
 </w:numbering>
 </file>
@@ -852,6 +1505,61 @@
       <w:contextualSpacing/>
     </w:pPr>
   </w:style>
+  <w:style w:type="character" w:styleId="Hyperlink">
+    <w:name w:val="Hyperlink"/>
+    <w:basedOn w:val="Fontepargpadro"/>
+    <w:uiPriority w:val="99"/>
+    <w:unhideWhenUsed/>
+    <w:rsid w:val="005C7EBC"/>
+    <w:rPr>
+      <w:color w:val="0563C1" w:themeColor="hyperlink"/>
+      <w:u w:val="single"/>
+    </w:rPr>
+  </w:style>
+  <w:style w:type="paragraph" w:styleId="Cabealho">
+    <w:name w:val="header"/>
+    <w:basedOn w:val="Normal"/>
+    <w:link w:val="CabealhoChar"/>
+    <w:uiPriority w:val="99"/>
+    <w:unhideWhenUsed/>
+    <w:rsid w:val="00E56500"/>
+    <w:pPr>
+      <w:tabs>
+        <w:tab w:val="center" w:pos="4252"/>
+        <w:tab w:val="right" w:pos="8504"/>
+      </w:tabs>
+      <w:spacing w:after="0" w:line="240" w:lineRule="auto"/>
+    </w:pPr>
+  </w:style>
+  <w:style w:type="character" w:customStyle="1" w:styleId="CabealhoChar">
+    <w:name w:val="Cabeçalho Char"/>
+    <w:basedOn w:val="Fontepargpadro"/>
+    <w:link w:val="Cabealho"/>
+    <w:uiPriority w:val="99"/>
+    <w:rsid w:val="00E56500"/>
+  </w:style>
+  <w:style w:type="paragraph" w:styleId="Rodap">
+    <w:name w:val="footer"/>
+    <w:basedOn w:val="Normal"/>
+    <w:link w:val="RodapChar"/>
+    <w:uiPriority w:val="99"/>
+    <w:unhideWhenUsed/>
+    <w:rsid w:val="00E56500"/>
+    <w:pPr>
+      <w:tabs>
+        <w:tab w:val="center" w:pos="4252"/>
+        <w:tab w:val="right" w:pos="8504"/>
+      </w:tabs>
+      <w:spacing w:after="0" w:line="240" w:lineRule="auto"/>
+    </w:pPr>
+  </w:style>
+  <w:style w:type="character" w:customStyle="1" w:styleId="RodapChar">
+    <w:name w:val="Rodapé Char"/>
+    <w:basedOn w:val="Fontepargpadro"/>
+    <w:link w:val="Rodap"/>
+    <w:uiPriority w:val="99"/>
+    <w:rsid w:val="00E56500"/>
+  </w:style>
 </w:styles>
 </file>
 

</xml_diff>

<commit_message>
Atualização com a Benção do Deos Justo e Bom, em lingua correcta desta Formosa e Gloriosa República Federativa do Brazil
</commit_message>
<xml_diff>
--- a/docs/docx/product_backlog.docx
+++ b/docs/docx/product_backlog.docx
@@ -7,8 +7,6 @@
         <w:pStyle w:val="Ttulo"/>
         <w:jc w:val="center"/>
       </w:pPr>
-      <w:bookmarkStart w:id="0" w:name="_GoBack"/>
-      <w:bookmarkEnd w:id="0"/>
       <w:proofErr w:type="spellStart"/>
       <w:r>
         <w:t>Jotton</w:t>
@@ -473,7 +471,6 @@
         <w:rPr>
           <w:rStyle w:val="TtulodoLivro"/>
           <w:b w:val="0"/>
-          <w:i w:val="0"/>
         </w:rPr>
       </w:pPr>
       <w:r>
@@ -499,6 +496,282 @@
         </w:rPr>
         <w:t>caput</w:t>
       </w:r>
+    </w:p>
+    <w:p>
+      <w:pPr>
+        <w:rPr>
+          <w:rStyle w:val="TtulodoLivro"/>
+          <w:b w:val="0"/>
+        </w:rPr>
+      </w:pPr>
+    </w:p>
+    <w:p>
+      <w:pPr>
+        <w:rPr>
+          <w:rStyle w:val="TtulodoLivro"/>
+          <w:b w:val="0"/>
+        </w:rPr>
+      </w:pPr>
+    </w:p>
+    <w:p>
+      <w:pPr>
+        <w:rPr>
+          <w:rStyle w:val="TtulodoLivro"/>
+          <w:b w:val="0"/>
+        </w:rPr>
+      </w:pPr>
+    </w:p>
+    <w:p>
+      <w:pPr>
+        <w:rPr>
+          <w:rStyle w:val="TtulodoLivro"/>
+          <w:b w:val="0"/>
+        </w:rPr>
+      </w:pPr>
+    </w:p>
+    <w:p>
+      <w:pPr>
+        <w:rPr>
+          <w:rStyle w:val="TtulodoLivro"/>
+          <w:b w:val="0"/>
+        </w:rPr>
+      </w:pPr>
+    </w:p>
+    <w:p>
+      <w:pPr>
+        <w:rPr>
+          <w:rStyle w:val="TtulodoLivro"/>
+          <w:b w:val="0"/>
+        </w:rPr>
+      </w:pPr>
+    </w:p>
+    <w:p>
+      <w:pPr>
+        <w:rPr>
+          <w:rStyle w:val="TtulodoLivro"/>
+          <w:b w:val="0"/>
+        </w:rPr>
+      </w:pPr>
+    </w:p>
+    <w:p>
+      <w:pPr>
+        <w:rPr>
+          <w:rStyle w:val="TtulodoLivro"/>
+          <w:b w:val="0"/>
+        </w:rPr>
+      </w:pPr>
+    </w:p>
+    <w:p>
+      <w:pPr>
+        <w:rPr>
+          <w:rStyle w:val="TtulodoLivro"/>
+          <w:b w:val="0"/>
+        </w:rPr>
+      </w:pPr>
+    </w:p>
+    <w:p>
+      <w:pPr>
+        <w:rPr>
+          <w:rStyle w:val="TtulodoLivro"/>
+          <w:b w:val="0"/>
+        </w:rPr>
+      </w:pPr>
+    </w:p>
+    <w:p>
+      <w:pPr>
+        <w:rPr>
+          <w:bCs/>
+          <w:iCs/>
+          <w:spacing w:val="5"/>
+        </w:rPr>
+      </w:pPr>
+      <w:r>
+        <w:rPr>
+          <w:bCs/>
+          <w:iCs/>
+          <w:spacing w:val="5"/>
+        </w:rPr>
+        <w:t xml:space="preserve">        </w:t>
+      </w:r>
+      <w:r>
+        <w:rPr>
+          <w:bCs/>
+          <w:iCs/>
+          <w:spacing w:val="5"/>
+        </w:rPr>
+        <w:t>Natal</w:t>
+      </w:r>
+      <w:r>
+        <w:rPr>
+          <w:bCs/>
+          <w:iCs/>
+          <w:spacing w:val="5"/>
+        </w:rPr>
+        <w:t>, 1</w:t>
+      </w:r>
+      <w:r>
+        <w:rPr>
+          <w:bCs/>
+          <w:iCs/>
+          <w:spacing w:val="5"/>
+        </w:rPr>
+        <w:t>8</w:t>
+      </w:r>
+      <w:r>
+        <w:rPr>
+          <w:bCs/>
+          <w:iCs/>
+          <w:spacing w:val="5"/>
+        </w:rPr>
+        <w:t xml:space="preserve"> de </w:t>
+      </w:r>
+      <w:r>
+        <w:rPr>
+          <w:bCs/>
+          <w:iCs/>
+          <w:spacing w:val="5"/>
+        </w:rPr>
+        <w:t>outubro</w:t>
+      </w:r>
+      <w:r>
+        <w:rPr>
+          <w:bCs/>
+          <w:iCs/>
+          <w:spacing w:val="5"/>
+        </w:rPr>
+        <w:t xml:space="preserve"> de 20</w:t>
+      </w:r>
+      <w:r>
+        <w:rPr>
+          <w:bCs/>
+          <w:iCs/>
+          <w:spacing w:val="5"/>
+        </w:rPr>
+        <w:t>17; 196</w:t>
+      </w:r>
+      <w:r>
+        <w:rPr>
+          <w:bCs/>
+          <w:iCs/>
+          <w:spacing w:val="5"/>
+          <w:u w:val="single"/>
+          <w:vertAlign w:val="superscript"/>
+        </w:rPr>
+        <w:t>o</w:t>
+      </w:r>
+      <w:r>
+        <w:rPr>
+          <w:bCs/>
+          <w:iCs/>
+          <w:spacing w:val="5"/>
+        </w:rPr>
+        <w:t> da Independência e 129</w:t>
+      </w:r>
+      <w:r>
+        <w:rPr>
+          <w:bCs/>
+          <w:iCs/>
+          <w:spacing w:val="5"/>
+          <w:u w:val="single"/>
+          <w:vertAlign w:val="superscript"/>
+        </w:rPr>
+        <w:t>o</w:t>
+      </w:r>
+      <w:r>
+        <w:rPr>
+          <w:bCs/>
+          <w:iCs/>
+          <w:spacing w:val="5"/>
+        </w:rPr>
+        <w:t> da República.</w:t>
+      </w:r>
+    </w:p>
+    <w:p>
+      <w:pPr>
+        <w:spacing w:line="360" w:lineRule="auto"/>
+        <w:jc w:val="center"/>
+        <w:rPr>
+          <w:bCs/>
+          <w:iCs/>
+          <w:spacing w:val="5"/>
+        </w:rPr>
+      </w:pPr>
+      <w:r>
+        <w:rPr>
+          <w:bCs/>
+          <w:iCs/>
+          <w:spacing w:val="5"/>
+        </w:rPr>
+        <w:t>JORGE ENRIQUE DE AZEVEDO TINOCO</w:t>
+      </w:r>
+      <w:r>
+        <w:rPr>
+          <w:bCs/>
+          <w:iCs/>
+          <w:spacing w:val="5"/>
+        </w:rPr>
+        <w:br/>
+      </w:r>
+      <w:r>
+        <w:rPr>
+          <w:bCs/>
+          <w:iCs/>
+          <w:spacing w:val="5"/>
+        </w:rPr>
+        <w:t>PEDRO HENRIQUE DE MACÊDO OLIVEIRA</w:t>
+      </w:r>
+      <w:r>
+        <w:rPr>
+          <w:bCs/>
+          <w:iCs/>
+          <w:spacing w:val="5"/>
+        </w:rPr>
+        <w:br/>
+        <w:t>NEST</w:t>
+      </w:r>
+      <w:r>
+        <w:rPr>
+          <w:bCs/>
+          <w:iCs/>
+          <w:spacing w:val="5"/>
+        </w:rPr>
+        <w:t>OR CAETANO</w:t>
+      </w:r>
+      <w:bookmarkStart w:id="0" w:name="_GoBack"/>
+      <w:bookmarkEnd w:id="0"/>
+      <w:r>
+        <w:rPr>
+          <w:bCs/>
+          <w:iCs/>
+          <w:color w:val="FFFFFF" w:themeColor="background1"/>
+          <w:spacing w:val="5"/>
+        </w:rPr>
+        <w:t xml:space="preserve"> </w:t>
+      </w:r>
+      <w:r>
+        <w:rPr>
+          <w:bCs/>
+          <w:iCs/>
+          <w:spacing w:val="5"/>
+        </w:rPr>
+        <w:t>D</w:t>
+      </w:r>
+      <w:r>
+        <w:rPr>
+          <w:bCs/>
+          <w:iCs/>
+          <w:spacing w:val="5"/>
+        </w:rPr>
+        <w:t>OS SANTOS</w:t>
+      </w:r>
+    </w:p>
+    <w:p>
+      <w:pPr>
+        <w:rPr>
+          <w:rStyle w:val="TtulodoLivro"/>
+          <w:b w:val="0"/>
+        </w:rPr>
+      </w:pPr>
     </w:p>
     <w:sectPr>
       <w:headerReference w:type="even" r:id="rId7"/>
@@ -1391,7 +1664,6 @@
   <w:style w:type="character" w:default="1" w:styleId="Fontepargpadro">
     <w:name w:val="Default Paragraph Font"/>
     <w:uiPriority w:val="1"/>
-    <w:semiHidden/>
     <w:unhideWhenUsed/>
   </w:style>
   <w:style w:type="table" w:default="1" w:styleId="Tabelanormal">
@@ -1559,6 +1831,33 @@
     <w:link w:val="Rodap"/>
     <w:uiPriority w:val="99"/>
     <w:rsid w:val="00E56500"/>
+  </w:style>
+  <w:style w:type="paragraph" w:styleId="NormalWeb">
+    <w:name w:val="Normal (Web)"/>
+    <w:basedOn w:val="Normal"/>
+    <w:uiPriority w:val="99"/>
+    <w:unhideWhenUsed/>
+    <w:rsid w:val="00116310"/>
+    <w:pPr>
+      <w:spacing w:before="100" w:beforeAutospacing="1" w:after="100" w:afterAutospacing="1" w:line="240" w:lineRule="auto"/>
+    </w:pPr>
+    <w:rPr>
+      <w:rFonts w:ascii="Times New Roman" w:eastAsia="Times New Roman" w:hAnsi="Times New Roman" w:cs="Times New Roman"/>
+      <w:sz w:val="24"/>
+      <w:szCs w:val="24"/>
+      <w:lang w:eastAsia="pt-BR"/>
+    </w:rPr>
+  </w:style>
+  <w:style w:type="character" w:styleId="nfase">
+    <w:name w:val="Emphasis"/>
+    <w:basedOn w:val="Fontepargpadro"/>
+    <w:uiPriority w:val="20"/>
+    <w:qFormat/>
+    <w:rsid w:val="00116310"/>
+    <w:rPr>
+      <w:i/>
+      <w:iCs/>
+    </w:rPr>
   </w:style>
 </w:styles>
 </file>

</xml_diff>